<commit_message>
New analysis acc and ratings modifications
</commit_message>
<xml_diff>
--- a/acc&rat.docx
+++ b/acc&rat.docx
@@ -106,408 +106,7 @@
     </w:p>
     <w:p>
       <w:pPr>
-        <w:pStyle w:val="SourceCode"/>
-      </w:pPr>
-      <w:r>
-        <w:rPr>
-          <w:rStyle w:val="NormalTok"/>
-        </w:rPr>
-        <w:t xml:space="preserve">bay_ANOVA_acc_test1 </w:t>
-      </w:r>
-      <w:r>
-        <w:rPr>
-          <w:rStyle w:val="OtherTok"/>
-        </w:rPr>
-        <w:t xml:space="preserve">&lt;-</w:t>
-      </w:r>
-      <w:r>
-        <w:rPr>
-          <w:rStyle w:val="NormalTok"/>
-        </w:rPr>
-        <w:t xml:space="preserve"> </w:t>
-      </w:r>
-      <w:r>
-        <w:rPr>
-          <w:rStyle w:val="FunctionTok"/>
-        </w:rPr>
-        <w:t xml:space="preserve">anovaBF</w:t>
-      </w:r>
-      <w:r>
-        <w:rPr>
-          <w:rStyle w:val="NormalTok"/>
-        </w:rPr>
-        <w:t xml:space="preserve">(</w:t>
-      </w:r>
-      <w:r>
-        <w:rPr>
-          <w:rStyle w:val="AttributeTok"/>
-        </w:rPr>
-        <w:t xml:space="preserve">formula =</w:t>
-      </w:r>
-      <w:r>
-        <w:rPr>
-          <w:rStyle w:val="NormalTok"/>
-        </w:rPr>
-        <w:t xml:space="preserve"> acc </w:t>
-      </w:r>
-      <w:r>
-        <w:rPr>
-          <w:rStyle w:val="SpecialCharTok"/>
-        </w:rPr>
-        <w:t xml:space="preserve">~</w:t>
-      </w:r>
-      <w:r>
-        <w:rPr>
-          <w:rStyle w:val="NormalTok"/>
-        </w:rPr>
-        <w:t xml:space="preserve"> group</w:t>
-      </w:r>
-      <w:r>
-        <w:rPr>
-          <w:rStyle w:val="SpecialCharTok"/>
-        </w:rPr>
-        <w:t xml:space="preserve">*</w:t>
-      </w:r>
-      <w:r>
-        <w:rPr>
-          <w:rStyle w:val="NormalTok"/>
-        </w:rPr>
-        <w:t xml:space="preserve">predictiveness </w:t>
-      </w:r>
-      <w:r>
-        <w:rPr>
-          <w:rStyle w:val="SpecialCharTok"/>
-        </w:rPr>
-        <w:t xml:space="preserve">+</w:t>
-      </w:r>
-      <w:r>
-        <w:rPr>
-          <w:rStyle w:val="NormalTok"/>
-        </w:rPr>
-        <w:t xml:space="preserve"> pNum,</w:t>
-      </w:r>
-      <w:r>
-        <w:br/>
-      </w:r>
-      <w:r>
-        <w:rPr>
-          <w:rStyle w:val="NormalTok"/>
-        </w:rPr>
-        <w:t xml:space="preserve">        </w:t>
-      </w:r>
-      <w:r>
-        <w:rPr>
-          <w:rStyle w:val="AttributeTok"/>
-        </w:rPr>
-        <w:t xml:space="preserve">data =</w:t>
-      </w:r>
-      <w:r>
-        <w:rPr>
-          <w:rStyle w:val="NormalTok"/>
-        </w:rPr>
-        <w:t xml:space="preserve"> </w:t>
-      </w:r>
-      <w:r>
-        <w:rPr>
-          <w:rStyle w:val="FunctionTok"/>
-        </w:rPr>
-        <w:t xml:space="preserve">data.frame</w:t>
-      </w:r>
-      <w:r>
-        <w:rPr>
-          <w:rStyle w:val="NormalTok"/>
-        </w:rPr>
-        <w:t xml:space="preserve">(acc_test1),</w:t>
-      </w:r>
-      <w:r>
-        <w:br/>
-      </w:r>
-      <w:r>
-        <w:rPr>
-          <w:rStyle w:val="NormalTok"/>
-        </w:rPr>
-        <w:t xml:space="preserve">        </w:t>
-      </w:r>
-      <w:r>
-        <w:rPr>
-          <w:rStyle w:val="AttributeTok"/>
-        </w:rPr>
-        <w:t xml:space="preserve">whichRandom =</w:t>
-      </w:r>
-      <w:r>
-        <w:rPr>
-          <w:rStyle w:val="NormalTok"/>
-        </w:rPr>
-        <w:t xml:space="preserve"> </w:t>
-      </w:r>
-      <w:r>
-        <w:rPr>
-          <w:rStyle w:val="StringTok"/>
-        </w:rPr>
-        <w:t xml:space="preserve">"pNum"</w:t>
-      </w:r>
-      <w:r>
-        <w:rPr>
-          <w:rStyle w:val="NormalTok"/>
-        </w:rPr>
-        <w:t xml:space="preserve">)</w:t>
-      </w:r>
-      <w:r>
-        <w:br/>
-      </w:r>
-      <w:r>
-        <w:rPr>
-          <w:rStyle w:val="FunctionTok"/>
-        </w:rPr>
-        <w:t xml:space="preserve">print</w:t>
-      </w:r>
-      <w:r>
-        <w:rPr>
-          <w:rStyle w:val="NormalTok"/>
-        </w:rPr>
-        <w:t xml:space="preserve">(bay_ANOVA_acc_test1)</w:t>
-      </w:r>
-    </w:p>
-    <w:p>
-      <w:pPr>
-        <w:pStyle w:val="SourceCode"/>
-      </w:pPr>
-      <w:r>
-        <w:rPr>
-          <w:rStyle w:val="VerbatimChar"/>
-        </w:rPr>
-        <w:t xml:space="preserve">Bayes factor analysis</w:t>
-      </w:r>
-      <w:r>
-        <w:br/>
-      </w:r>
-      <w:r>
-        <w:rPr>
-          <w:rStyle w:val="VerbatimChar"/>
-        </w:rPr>
-        <w:t xml:space="preserve">--------------</w:t>
-      </w:r>
-      <w:r>
-        <w:br/>
-      </w:r>
-      <w:r>
-        <w:rPr>
-          <w:rStyle w:val="VerbatimChar"/>
-        </w:rPr>
-        <w:t xml:space="preserve">[1] group + pNum                                         : 0.1740791  ±1.33%</w:t>
-      </w:r>
-      <w:r>
-        <w:br/>
-      </w:r>
-      <w:r>
-        <w:rPr>
-          <w:rStyle w:val="VerbatimChar"/>
-        </w:rPr>
-        <w:t xml:space="preserve">[2] predictiveness + pNum                                : 0.1781895  ±2%</w:t>
-      </w:r>
-      <w:r>
-        <w:br/>
-      </w:r>
-      <w:r>
-        <w:rPr>
-          <w:rStyle w:val="VerbatimChar"/>
-        </w:rPr>
-        <w:t xml:space="preserve">[3] group + predictiveness + pNum                        : 0.02997114 ±1.13%</w:t>
-      </w:r>
-      <w:r>
-        <w:br/>
-      </w:r>
-      <w:r>
-        <w:rPr>
-          <w:rStyle w:val="VerbatimChar"/>
-        </w:rPr>
-        <w:t xml:space="preserve">[4] group + predictiveness + group:predictiveness + pNum : 0.01325458 ±3.21%</w:t>
-      </w:r>
-      <w:r>
-        <w:br/>
-      </w:r>
-      <w:r>
-        <w:br/>
-      </w:r>
-      <w:r>
-        <w:rPr>
-          <w:rStyle w:val="VerbatimChar"/>
-        </w:rPr>
-        <w:t xml:space="preserve">Against denominator:</w:t>
-      </w:r>
-      <w:r>
-        <w:br/>
-      </w:r>
-      <w:r>
-        <w:rPr>
-          <w:rStyle w:val="VerbatimChar"/>
-        </w:rPr>
-        <w:t xml:space="preserve">  acc ~ pNum </w:t>
-      </w:r>
-      <w:r>
-        <w:br/>
-      </w:r>
-      <w:r>
-        <w:rPr>
-          <w:rStyle w:val="VerbatimChar"/>
-        </w:rPr>
-        <w:t xml:space="preserve">---</w:t>
-      </w:r>
-      <w:r>
-        <w:br/>
-      </w:r>
-      <w:r>
-        <w:rPr>
-          <w:rStyle w:val="VerbatimChar"/>
-        </w:rPr>
-        <w:t xml:space="preserve">Bayes factor type: BFlinearModel, JZS</w:t>
-      </w:r>
-    </w:p>
-    <w:p>
-      <w:pPr>
-        <w:pStyle w:val="SourceCode"/>
-      </w:pPr>
-      <w:r>
-        <w:rPr>
-          <w:rStyle w:val="NormalTok"/>
-        </w:rPr>
-        <w:t xml:space="preserve">bay_ANOVA_acc_test1_int </w:t>
-      </w:r>
-      <w:r>
-        <w:rPr>
-          <w:rStyle w:val="OtherTok"/>
-        </w:rPr>
-        <w:t xml:space="preserve">&lt;-</w:t>
-      </w:r>
-      <w:r>
-        <w:rPr>
-          <w:rStyle w:val="NormalTok"/>
-        </w:rPr>
-        <w:t xml:space="preserve"> bay_ANOVA_acc_test1[</w:t>
-      </w:r>
-      <w:r>
-        <w:rPr>
-          <w:rStyle w:val="DecValTok"/>
-        </w:rPr>
-        <w:t xml:space="preserve">4</w:t>
-      </w:r>
-      <w:r>
-        <w:rPr>
-          <w:rStyle w:val="NormalTok"/>
-        </w:rPr>
-        <w:t xml:space="preserve">]</w:t>
-      </w:r>
-      <w:r>
-        <w:rPr>
-          <w:rStyle w:val="SpecialCharTok"/>
-        </w:rPr>
-        <w:t xml:space="preserve">/</w:t>
-      </w:r>
-      <w:r>
-        <w:rPr>
-          <w:rStyle w:val="NormalTok"/>
-        </w:rPr>
-        <w:t xml:space="preserve">bay_ANOVA_acc_test1[</w:t>
-      </w:r>
-      <w:r>
-        <w:rPr>
-          <w:rStyle w:val="DecValTok"/>
-        </w:rPr>
-        <w:t xml:space="preserve">3</w:t>
-      </w:r>
-      <w:r>
-        <w:rPr>
-          <w:rStyle w:val="NormalTok"/>
-        </w:rPr>
-        <w:t xml:space="preserve">]</w:t>
-      </w:r>
-      <w:r>
-        <w:br/>
-      </w:r>
-      <w:r>
-        <w:rPr>
-          <w:rStyle w:val="FunctionTok"/>
-        </w:rPr>
-        <w:t xml:space="preserve">print</w:t>
-      </w:r>
-      <w:r>
-        <w:rPr>
-          <w:rStyle w:val="NormalTok"/>
-        </w:rPr>
-        <w:t xml:space="preserve">(bay_ANOVA_acc_test1_int)</w:t>
-      </w:r>
-    </w:p>
-    <w:p>
-      <w:pPr>
-        <w:pStyle w:val="SourceCode"/>
-      </w:pPr>
-      <w:r>
-        <w:rPr>
-          <w:rStyle w:val="VerbatimChar"/>
-        </w:rPr>
-        <w:t xml:space="preserve">Bayes factor analysis</w:t>
-      </w:r>
-      <w:r>
-        <w:br/>
-      </w:r>
-      <w:r>
-        <w:rPr>
-          <w:rStyle w:val="VerbatimChar"/>
-        </w:rPr>
-        <w:t xml:space="preserve">--------------</w:t>
-      </w:r>
-      <w:r>
-        <w:br/>
-      </w:r>
-      <w:r>
-        <w:rPr>
-          <w:rStyle w:val="VerbatimChar"/>
-        </w:rPr>
-        <w:t xml:space="preserve">[1] group + predictiveness + group:predictiveness + pNum : 0.4422447 ±3.4%</w:t>
-      </w:r>
-      <w:r>
-        <w:br/>
-      </w:r>
-      <w:r>
-        <w:br/>
-      </w:r>
-      <w:r>
-        <w:rPr>
-          <w:rStyle w:val="VerbatimChar"/>
-        </w:rPr>
-        <w:t xml:space="preserve">Against denominator:</w:t>
-      </w:r>
-      <w:r>
-        <w:br/>
-      </w:r>
-      <w:r>
-        <w:rPr>
-          <w:rStyle w:val="VerbatimChar"/>
-        </w:rPr>
-        <w:t xml:space="preserve">  acc ~ group + predictiveness + pNum </w:t>
-      </w:r>
-      <w:r>
-        <w:br/>
-      </w:r>
-      <w:r>
-        <w:rPr>
-          <w:rStyle w:val="VerbatimChar"/>
-        </w:rPr>
-        <w:t xml:space="preserve">---</w:t>
-      </w:r>
-      <w:r>
-        <w:br/>
-      </w:r>
-      <w:r>
-        <w:rPr>
-          <w:rStyle w:val="VerbatimChar"/>
-        </w:rPr>
-        <w:t xml:space="preserve">Bayes factor type: BFlinearModel, JZS</w:t>
-      </w:r>
-    </w:p>
-    <w:p>
-      <w:pPr>
-        <w:pStyle w:val="FirstParagraph"/>
+        <w:pStyle w:val="BodyText"/>
       </w:pPr>
       <w:r>
         <w:t xml:space="preserve">Except for those that did the very subtle test, all subjects had lower accuracy for the non predictive vs the predictive targets. However, there are no significant effects:</w:t>
@@ -595,7 +194,7 @@
         <w:t xml:space="preserve"> </w:t>
       </w:r>
       <w:r>
-        <w:t xml:space="preserve">= 0.17 ± 1.33%;</w:t>
+        <w:t xml:space="preserve">= 0.17 ± 0.63%;</w:t>
       </w:r>
       <w:r>
         <w:t xml:space="preserve"> </w:t>
@@ -677,7 +276,7 @@
         <w:t xml:space="preserve"> </w:t>
       </w:r>
       <w:r>
-        <w:t xml:space="preserve">= 0.18 ± 2%;</w:t>
+        <w:t xml:space="preserve">= 0.18 ± 1.82%;</w:t>
       </w:r>
       <w:r>
         <w:t xml:space="preserve"> </w:t>
@@ -759,7 +358,7 @@
         <w:t xml:space="preserve"> </w:t>
       </w:r>
       <w:r>
-        <w:t xml:space="preserve">= 0.17 ± 1.33%.</w:t>
+        <w:t xml:space="preserve">= 0.17 ± 0.63%.</w:t>
       </w:r>
     </w:p>
     <w:p>
@@ -891,7 +490,7 @@
         <w:t xml:space="preserve"> </w:t>
       </w:r>
       <w:r>
-        <w:t xml:space="preserve">= 1.19 ± 2.84%, but not of the</w:t>
+        <w:t xml:space="preserve">= 1.16 ± 1.23%, but not of the</w:t>
       </w:r>
       <w:r>
         <w:t xml:space="preserve"> </w:t>
@@ -973,7 +572,7 @@
         <w:t xml:space="preserve"> </w:t>
       </w:r>
       <w:r>
-        <w:t xml:space="preserve">= 0.25 ± 0.48%, nor of the</w:t>
+        <w:t xml:space="preserve">= 0.25 ± 0.5%, nor of the</w:t>
       </w:r>
       <w:r>
         <w:t xml:space="preserve"> </w:t>
@@ -1058,7 +657,7 @@
         <w:t xml:space="preserve"> </w:t>
       </w:r>
       <w:r>
-        <w:t xml:space="preserve">= 0.25 ± 0.48%.</w:t>
+        <w:t xml:space="preserve">= 0.25 ± 0.5%.</w:t>
       </w:r>
     </w:p>
     <w:p>
@@ -1294,7 +893,7 @@
         <w:t xml:space="preserve"> </w:t>
       </w:r>
       <w:r>
-        <w:t xml:space="preserve">= 0.25 ± 4.72%;</w:t>
+        <w:t xml:space="preserve">= 0.24 ± 1.85%;</w:t>
       </w:r>
       <w:r>
         <w:t xml:space="preserve"> </w:t>
@@ -1376,7 +975,7 @@
         <w:t xml:space="preserve"> </w:t>
       </w:r>
       <w:r>
-        <w:t xml:space="preserve">= 0.12 ± 1.28%;</w:t>
+        <w:t xml:space="preserve">= 0.12 ± 2.8%;</w:t>
       </w:r>
       <w:r>
         <w:t xml:space="preserve"> </w:t>
@@ -1458,7 +1057,7 @@
         <w:t xml:space="preserve"> </w:t>
       </w:r>
       <w:r>
-        <w:t xml:space="preserve">= 0.09 ± 6.09%;</w:t>
+        <w:t xml:space="preserve">= 0.09 ± 4.05%;</w:t>
       </w:r>
       <w:r>
         <w:t xml:space="preserve"> </w:t>
@@ -1540,7 +1139,7 @@
         <w:t xml:space="preserve"> </w:t>
       </w:r>
       <w:r>
-        <w:t xml:space="preserve">= 0.16 ± 11.91%;</w:t>
+        <w:t xml:space="preserve">= 0.15 ± 4.73%;</w:t>
       </w:r>
       <w:r>
         <w:t xml:space="preserve"> </w:t>
@@ -1622,7 +1221,7 @@
         <w:t xml:space="preserve"> </w:t>
       </w:r>
       <w:r>
-        <w:t xml:space="preserve">= 0.05 ± 47.86%;</w:t>
+        <w:t xml:space="preserve">= 0.09 ± 2.8%;</w:t>
       </w:r>
       <w:r>
         <w:t xml:space="preserve"> </w:t>
@@ -1704,7 +1303,7 @@
         <w:t xml:space="preserve"> </w:t>
       </w:r>
       <w:r>
-        <w:t xml:space="preserve">= 0.12 ± 22.04%.</w:t>
+        <w:t xml:space="preserve">= 0.13 ± 8.58%.</w:t>
       </w:r>
     </w:p>
     <w:p>
@@ -1849,7 +1448,7 @@
         <w:t xml:space="preserve"> </w:t>
       </w:r>
       <w:r>
-        <w:t xml:space="preserve">= 53857.92 ± 1.32%. The rest of the main effects and interactions were not significant:</w:t>
+        <w:t xml:space="preserve">= 54095.09 ± 1.21%. The rest of the main effects and interactions were not significant:</w:t>
       </w:r>
       <w:r>
         <w:t xml:space="preserve"> </w:t>
@@ -1934,7 +1533,7 @@
         <w:t xml:space="preserve"> </w:t>
       </w:r>
       <w:r>
-        <w:t xml:space="preserve">= 0.29 ± 3.35%; ;</w:t>
+        <w:t xml:space="preserve">= 0.29 ± 3.34%; ;</w:t>
       </w:r>
       <w:r>
         <w:t xml:space="preserve"> </w:t>
@@ -2016,7 +1615,7 @@
         <w:t xml:space="preserve"> </w:t>
       </w:r>
       <w:r>
-        <w:t xml:space="preserve">= 0.12 ± 0.97%;</w:t>
+        <w:t xml:space="preserve">= 0.11 ± 1.3%;</w:t>
       </w:r>
       <w:r>
         <w:t xml:space="preserve"> </w:t>
@@ -2098,7 +1697,7 @@
         <w:t xml:space="preserve"> </w:t>
       </w:r>
       <w:r>
-        <w:t xml:space="preserve">= 0.51 ± 6.56%;</w:t>
+        <w:t xml:space="preserve">= 0.57 ± 6.4%;</w:t>
       </w:r>
       <w:r>
         <w:t xml:space="preserve"> </w:t>
@@ -2180,7 +1779,7 @@
         <w:t xml:space="preserve"> </w:t>
       </w:r>
       <w:r>
-        <w:t xml:space="preserve">= 0.45 ± 5.97%;</w:t>
+        <w:t xml:space="preserve">= 0.41 ± 9.82%;</w:t>
       </w:r>
       <w:r>
         <w:t xml:space="preserve"> </w:t>
@@ -2262,7 +1861,7 @@
         <w:t xml:space="preserve"> </w:t>
       </w:r>
       <w:r>
-        <w:t xml:space="preserve">= 0.07 ± 7.91%;</w:t>
+        <w:t xml:space="preserve">= 0.08 ± 7.83%;</w:t>
       </w:r>
       <w:r>
         <w:t xml:space="preserve"> </w:t>
@@ -2344,7 +1943,7 @@
         <w:t xml:space="preserve"> </w:t>
       </w:r>
       <w:r>
-        <w:t xml:space="preserve">= 0.15 ± 14.32%</w:t>
+        <w:t xml:space="preserve">= 0.16 ± 17.92%</w:t>
       </w:r>
     </w:p>
     <w:bookmarkStart w:id="32" w:name="group-low"/>
@@ -2443,7 +2042,7 @@
         <w:t xml:space="preserve"> </w:t>
       </w:r>
       <w:r>
-        <w:t xml:space="preserve">= 1.28 ± 1.01%, nor of</w:t>
+        <w:t xml:space="preserve">= 1.34 ± 3.2%, nor of</w:t>
       </w:r>
       <w:r>
         <w:t xml:space="preserve"> </w:t>
@@ -2525,7 +2124,7 @@
         <w:t xml:space="preserve"> </w:t>
       </w:r>
       <w:r>
-        <w:t xml:space="preserve">= 0.2 ± 1.27% and no interaction, , BF</w:t>
+        <w:t xml:space="preserve">= 0.2 ± 0.71% and no interaction, , BF</w:t>
       </w:r>
       <w:r>
         <w:rPr>
@@ -2537,7 +2136,7 @@
         <w:t xml:space="preserve"> </w:t>
       </w:r>
       <w:r>
-        <w:t xml:space="preserve">= 0.25 ± 3.53%.</w:t>
+        <w:t xml:space="preserve">= 0.26 ± 4.15%.</w:t>
       </w:r>
     </w:p>
     <w:bookmarkEnd w:id="32"/>
@@ -2637,7 +2236,7 @@
         <w:t xml:space="preserve"> </w:t>
       </w:r>
       <w:r>
-        <w:t xml:space="preserve">= 1.4 ± 0.96%,</w:t>
+        <w:t xml:space="preserve">= 1.73 ± 19.16%,</w:t>
       </w:r>
       <w:r>
         <w:t xml:space="preserve"> </w:t>
@@ -2719,7 +2318,7 @@
         <w:t xml:space="preserve"> </w:t>
       </w:r>
       <w:r>
-        <w:t xml:space="preserve">= 0.22 ± 1.11%, and no interaction</w:t>
+        <w:t xml:space="preserve">= 0.23 ± 5.29%, and no interaction</w:t>
       </w:r>
       <w:r>
         <w:t xml:space="preserve"> </w:t>
@@ -2744,7 +2343,7 @@
         <w:t xml:space="preserve"> </w:t>
       </w:r>
       <w:r>
-        <w:t xml:space="preserve">= 0.37 ± 5.96%).</w:t>
+        <w:t xml:space="preserve">= 0.37 ± 4.15%).</w:t>
       </w:r>
     </w:p>
     <w:bookmarkEnd w:id="33"/>
@@ -2844,7 +2443,7 @@
         <w:t xml:space="preserve"> </w:t>
       </w:r>
       <w:r>
-        <w:t xml:space="preserve">= 23120.84 ± 1.11%, and an effect of the</w:t>
+        <w:t xml:space="preserve">= 23246.35 ± 1.24%, and an effect of the</w:t>
       </w:r>
       <w:r>
         <w:t xml:space="preserve"> </w:t>
@@ -2926,7 +2525,7 @@
         <w:t xml:space="preserve"> </w:t>
       </w:r>
       <w:r>
-        <w:t xml:space="preserve">= 0.93 ± 4.82%, but no main effect of</w:t>
+        <w:t xml:space="preserve">= 0.98 ± 23.27%, but no main effect of</w:t>
       </w:r>
       <w:r>
         <w:t xml:space="preserve"> </w:t>
@@ -3008,7 +2607,7 @@
         <w:t xml:space="preserve"> </w:t>
       </w:r>
       <w:r>
-        <w:t xml:space="preserve">= 0.45 ± 48.4%. The main effect of predictiveness was significant in both the congruent,</w:t>
+        <w:t xml:space="preserve">= 0.22 ± 0.89%. The main effect of predictiveness was significant in both the congruent,</w:t>
       </w:r>
       <w:r>
         <w:t xml:space="preserve"> </w:t>
@@ -3307,7 +2906,7 @@
         <w:t xml:space="preserve">F</w:t>
       </w:r>
       <w:r>
-        <w:t xml:space="preserve">(1, 75) = 0.36,</w:t>
+        <w:t xml:space="preserve">(1, 66) = 0.24,</w:t>
       </w:r>
       <w:r>
         <w:t xml:space="preserve"> </w:t>
@@ -3323,7 +2922,7 @@
         <w:t xml:space="preserve"> </w:t>
       </w:r>
       <w:r>
-        <w:t xml:space="preserve">= .551,</w:t>
+        <w:t xml:space="preserve">= .625,</w:t>
       </w:r>
       <w:r>
         <w:t xml:space="preserve"> </w:t>
@@ -3363,7 +2962,7 @@
         <w:t xml:space="preserve"> </w:t>
       </w:r>
       <w:r>
-        <w:t xml:space="preserve">= 0.26 ± 1.16%. However, there was a significant main effect of</w:t>
+        <w:t xml:space="preserve">= 0.27 ± 1.59%. However, there was a significant main effect of</w:t>
       </w:r>
       <w:r>
         <w:t xml:space="preserve"> </w:t>
@@ -3389,7 +2988,7 @@
         <w:t xml:space="preserve">F</w:t>
       </w:r>
       <w:r>
-        <w:t xml:space="preserve">(1, 75) = 4.00,</w:t>
+        <w:t xml:space="preserve">(1, 66) = 1.91,</w:t>
       </w:r>
       <w:r>
         <w:t xml:space="preserve"> </w:t>
@@ -3405,7 +3004,7 @@
         <w:t xml:space="preserve"> </w:t>
       </w:r>
       <w:r>
-        <w:t xml:space="preserve">= .049,</w:t>
+        <w:t xml:space="preserve">= .171,</w:t>
       </w:r>
       <w:r>
         <w:t xml:space="preserve"> </w:t>
@@ -3433,7 +3032,7 @@
         <w:t xml:space="preserve"> </w:t>
       </w:r>
       <w:r>
-        <w:t xml:space="preserve">= .05, BF</w:t>
+        <w:t xml:space="preserve">= .03, BF</w:t>
       </w:r>
       <w:r>
         <w:rPr>
@@ -3445,7 +3044,7 @@
         <w:t xml:space="preserve"> </w:t>
       </w:r>
       <w:r>
-        <w:t xml:space="preserve">= 1.51 ± 1.03% and of the interaction</w:t>
+        <w:t xml:space="preserve">= 0.4 ± 0.76% and of the interaction</w:t>
       </w:r>
       <w:r>
         <w:t xml:space="preserve"> </w:t>
@@ -3471,7 +3070,7 @@
         <w:t xml:space="preserve">F</w:t>
       </w:r>
       <w:r>
-        <w:t xml:space="preserve">(1, 75) = 4.99,</w:t>
+        <w:t xml:space="preserve">(1, 66) = 2.60,</w:t>
       </w:r>
       <w:r>
         <w:t xml:space="preserve"> </w:t>
@@ -3487,7 +3086,7 @@
         <w:t xml:space="preserve"> </w:t>
       </w:r>
       <w:r>
-        <w:t xml:space="preserve">= .028,</w:t>
+        <w:t xml:space="preserve">= .112,</w:t>
       </w:r>
       <w:r>
         <w:t xml:space="preserve"> </w:t>
@@ -3515,7 +3114,7 @@
         <w:t xml:space="preserve"> </w:t>
       </w:r>
       <w:r>
-        <w:t xml:space="preserve">= .06, BF</w:t>
+        <w:t xml:space="preserve">= .04, BF</w:t>
       </w:r>
       <w:r>
         <w:rPr>
@@ -3527,7 +3126,7 @@
         <w:t xml:space="preserve"> </w:t>
       </w:r>
       <w:r>
-        <w:t xml:space="preserve">= 2.17 ± 5.01%. The simple main effects analysis found a significant effect of predictiveness in the Certain group,</w:t>
+        <w:t xml:space="preserve">= 0.76 ± 3.64%. The simple main effects analysis found a significant effect of predictiveness in the Certain group,</w:t>
       </w:r>
       <w:r>
         <w:t xml:space="preserve"> </w:t>
@@ -3706,7 +3305,7 @@
         <w:t xml:space="preserve">F</w:t>
       </w:r>
       <w:r>
-        <w:t xml:space="preserve">(1, 75) = 0.19,</w:t>
+        <w:t xml:space="preserve">(1, 66) = 0.67,</w:t>
       </w:r>
       <w:r>
         <w:t xml:space="preserve"> </w:t>
@@ -3722,7 +3321,7 @@
         <w:t xml:space="preserve"> </w:t>
       </w:r>
       <w:r>
-        <w:t xml:space="preserve">= .666,</w:t>
+        <w:t xml:space="preserve">= .417,</w:t>
       </w:r>
       <w:r>
         <w:t xml:space="preserve"> </w:t>
@@ -3750,7 +3349,7 @@
         <w:t xml:space="preserve"> </w:t>
       </w:r>
       <w:r>
-        <w:t xml:space="preserve">&lt; .01, BF</w:t>
+        <w:t xml:space="preserve">= .01, BF</w:t>
       </w:r>
       <w:r>
         <w:rPr>
@@ -3762,7 +3361,7 @@
         <w:t xml:space="preserve"> </w:t>
       </w:r>
       <w:r>
-        <w:t xml:space="preserve">= 0.39 ± 2.2%, the</w:t>
+        <w:t xml:space="preserve">= 0.44 ± 0.54%, the</w:t>
       </w:r>
       <w:r>
         <w:t xml:space="preserve"> </w:t>
@@ -3788,7 +3387,7 @@
         <w:t xml:space="preserve">F</w:t>
       </w:r>
       <w:r>
-        <w:t xml:space="preserve">(1, 75) = 1.40,</w:t>
+        <w:t xml:space="preserve">(1, 66) = 3.70,</w:t>
       </w:r>
       <w:r>
         <w:t xml:space="preserve"> </w:t>
@@ -3804,7 +3403,7 @@
         <w:t xml:space="preserve"> </w:t>
       </w:r>
       <w:r>
-        <w:t xml:space="preserve">= .240,</w:t>
+        <w:t xml:space="preserve">= .059,</w:t>
       </w:r>
       <w:r>
         <w:t xml:space="preserve"> </w:t>
@@ -3832,7 +3431,7 @@
         <w:t xml:space="preserve"> </w:t>
       </w:r>
       <w:r>
-        <w:t xml:space="preserve">= .02, BF</w:t>
+        <w:t xml:space="preserve">= .05, BF</w:t>
       </w:r>
       <w:r>
         <w:rPr>
@@ -3844,7 +3443,7 @@
         <w:t xml:space="preserve"> </w:t>
       </w:r>
       <w:r>
-        <w:t xml:space="preserve">= 0.35 ± 1.06%, nor of the</w:t>
+        <w:t xml:space="preserve">= 0.82 ± 1.08%, nor of the</w:t>
       </w:r>
       <w:r>
         <w:t xml:space="preserve"> </w:t>
@@ -3873,7 +3472,7 @@
         <w:t xml:space="preserve">F</w:t>
       </w:r>
       <w:r>
-        <w:t xml:space="preserve">(1, 75) = 0.88,</w:t>
+        <w:t xml:space="preserve">(1, 66) = 2.85,</w:t>
       </w:r>
       <w:r>
         <w:t xml:space="preserve"> </w:t>
@@ -3889,7 +3488,7 @@
         <w:t xml:space="preserve"> </w:t>
       </w:r>
       <w:r>
-        <w:t xml:space="preserve">= .350,</w:t>
+        <w:t xml:space="preserve">= .096,</w:t>
       </w:r>
       <w:r>
         <w:t xml:space="preserve"> </w:t>
@@ -3917,7 +3516,7 @@
         <w:t xml:space="preserve"> </w:t>
       </w:r>
       <w:r>
-        <w:t xml:space="preserve">= .01, BF</w:t>
+        <w:t xml:space="preserve">= .04, BF</w:t>
       </w:r>
       <w:r>
         <w:rPr>
@@ -3929,7 +3528,7 @@
         <w:t xml:space="preserve"> </w:t>
       </w:r>
       <w:r>
-        <w:t xml:space="preserve">= 0.39 ± 2.2%.</w:t>
+        <w:t xml:space="preserve">= 0.44 ± 0.54%.</w:t>
       </w:r>
     </w:p>
     <w:bookmarkEnd w:id="45"/>
@@ -4050,7 +3649,7 @@
         <w:t xml:space="preserve">F</w:t>
       </w:r>
       <w:r>
-        <w:t xml:space="preserve">(1, 87) = 10.54,</w:t>
+        <w:t xml:space="preserve">(1, 73) = 13.76,</w:t>
       </w:r>
       <w:r>
         <w:t xml:space="preserve"> </w:t>
@@ -4066,7 +3665,7 @@
         <w:t xml:space="preserve"> </w:t>
       </w:r>
       <w:r>
-        <w:t xml:space="preserve">= .002,</w:t>
+        <w:t xml:space="preserve">&lt; .001,</w:t>
       </w:r>
       <w:r>
         <w:t xml:space="preserve"> </w:t>
@@ -4094,7 +3693,7 @@
         <w:t xml:space="preserve"> </w:t>
       </w:r>
       <w:r>
-        <w:t xml:space="preserve">= .11, BF</w:t>
+        <w:t xml:space="preserve">= .16, BF</w:t>
       </w:r>
       <w:r>
         <w:rPr>
@@ -4106,7 +3705,7 @@
         <w:t xml:space="preserve"> </w:t>
       </w:r>
       <w:r>
-        <w:t xml:space="preserve">= 6.7 ± 1.51%, and a significant main effect of</w:t>
+        <w:t xml:space="preserve">= 36.3 ± 4.75%, and a significant main effect of</w:t>
       </w:r>
       <w:r>
         <w:t xml:space="preserve"> </w:t>
@@ -4132,7 +3731,7 @@
         <w:t xml:space="preserve">F</w:t>
       </w:r>
       <w:r>
-        <w:t xml:space="preserve">(2, 87) = 3.68,</w:t>
+        <w:t xml:space="preserve">(2, 73) = 5.36,</w:t>
       </w:r>
       <w:r>
         <w:t xml:space="preserve"> </w:t>
@@ -4148,7 +3747,7 @@
         <w:t xml:space="preserve"> </w:t>
       </w:r>
       <w:r>
-        <w:t xml:space="preserve">= .029,</w:t>
+        <w:t xml:space="preserve">= .007,</w:t>
       </w:r>
       <w:r>
         <w:t xml:space="preserve"> </w:t>
@@ -4176,7 +3775,7 @@
         <w:t xml:space="preserve"> </w:t>
       </w:r>
       <w:r>
-        <w:t xml:space="preserve">= .08, BF</w:t>
+        <w:t xml:space="preserve">= .13, BF</w:t>
       </w:r>
       <w:r>
         <w:rPr>
@@ -4188,7 +3787,7 @@
         <w:t xml:space="preserve"> </w:t>
       </w:r>
       <w:r>
-        <w:t xml:space="preserve">= 1.82 ± 0.69%, but not of the</w:t>
+        <w:t xml:space="preserve">= 6.21 ± 0.69%, but not of the</w:t>
       </w:r>
       <w:r>
         <w:t xml:space="preserve"> </w:t>
@@ -4217,7 +3816,7 @@
         <w:t xml:space="preserve">F</w:t>
       </w:r>
       <w:r>
-        <w:t xml:space="preserve">(2, 87) = 2.52,</w:t>
+        <w:t xml:space="preserve">(2, 73) = 2.07,</w:t>
       </w:r>
       <w:r>
         <w:t xml:space="preserve"> </w:t>
@@ -4233,7 +3832,7 @@
         <w:t xml:space="preserve"> </w:t>
       </w:r>
       <w:r>
-        <w:t xml:space="preserve">= .086,</w:t>
+        <w:t xml:space="preserve">= .134,</w:t>
       </w:r>
       <w:r>
         <w:t xml:space="preserve"> </w:t>
@@ -4273,7 +3872,7 @@
         <w:t xml:space="preserve"> </w:t>
       </w:r>
       <w:r>
-        <w:t xml:space="preserve">= 1.82 ± 0.69%. Bonferroni corrected post-hoc comparisons on the factor of group showed that group Uncertain differed significantly from the average of the Certain groups,</w:t>
+        <w:t xml:space="preserve">= 6.21 ± 0.69%. Bonferroni corrected post-hoc comparisons on the factor of group showed that group Uncertain differed significantly from the average of the Certain groups,</w:t>
       </w:r>
       <w:r>
         <w:t xml:space="preserve"> </w:t>
@@ -4314,7 +3913,7 @@
         <w:t xml:space="preserve"> </w:t>
       </w:r>
       <w:r>
-        <w:t xml:space="preserve">= 13.97 ± 0%, but memory scores for the two Certain groups did not differ the one from the other,</w:t>
+        <w:t xml:space="preserve">= 88.07 ± 0%, but memory scores for the two Certain groups did not differ the one from the other,</w:t>
       </w:r>
       <w:r>
         <w:t xml:space="preserve"> </w:t>
@@ -4355,7 +3954,7 @@
         <w:t xml:space="preserve"> </w:t>
       </w:r>
       <w:r>
-        <w:t xml:space="preserve">= 0.21 ± 0.03%, with the Bayesian evidence suggesting that memory performance was the same in these two groups.</w:t>
+        <w:t xml:space="preserve">= 0.22 ± 0.02%, with the Bayesian evidence suggesting that memory performance was the same in these two groups.</w:t>
       </w:r>
     </w:p>
     <w:bookmarkEnd w:id="50"/>
@@ -4446,7 +4045,7 @@
         <w:t xml:space="preserve">F</w:t>
       </w:r>
       <w:r>
-        <w:t xml:space="preserve">(1, 87) = 9.18,</w:t>
+        <w:t xml:space="preserve">(1, 73) = 15.05,</w:t>
       </w:r>
       <w:r>
         <w:t xml:space="preserve"> </w:t>
@@ -4462,7 +4061,7 @@
         <w:t xml:space="preserve"> </w:t>
       </w:r>
       <w:r>
-        <w:t xml:space="preserve">= .003,</w:t>
+        <w:t xml:space="preserve">&lt; .001,</w:t>
       </w:r>
       <w:r>
         <w:t xml:space="preserve"> </w:t>
@@ -4490,7 +4089,7 @@
         <w:t xml:space="preserve"> </w:t>
       </w:r>
       <w:r>
-        <w:t xml:space="preserve">= .10, BF</w:t>
+        <w:t xml:space="preserve">= .17, BF</w:t>
       </w:r>
       <w:r>
         <w:rPr>
@@ -4502,7 +4101,7 @@
         <w:t xml:space="preserve"> </w:t>
       </w:r>
       <w:r>
-        <w:t xml:space="preserve">= 4.63 ± 1.49%, but no significant effect of the</w:t>
+        <w:t xml:space="preserve">= 33.25 ± 3.35%, but no significant effect of the</w:t>
       </w:r>
       <w:r>
         <w:t xml:space="preserve"> </w:t>
@@ -4528,7 +4127,7 @@
         <w:t xml:space="preserve">F</w:t>
       </w:r>
       <w:r>
-        <w:t xml:space="preserve">(2, 87) = 0.98,</w:t>
+        <w:t xml:space="preserve">(2, 73) = 0.95,</w:t>
       </w:r>
       <w:r>
         <w:t xml:space="preserve"> </w:t>
@@ -4544,7 +4143,7 @@
         <w:t xml:space="preserve"> </w:t>
       </w:r>
       <w:r>
-        <w:t xml:space="preserve">= .379,</w:t>
+        <w:t xml:space="preserve">= .392,</w:t>
       </w:r>
       <w:r>
         <w:t xml:space="preserve"> </w:t>
@@ -4572,7 +4171,7 @@
         <w:t xml:space="preserve"> </w:t>
       </w:r>
       <w:r>
-        <w:t xml:space="preserve">= .02, BF</w:t>
+        <w:t xml:space="preserve">= .03, BF</w:t>
       </w:r>
       <w:r>
         <w:rPr>
@@ -4584,7 +4183,7 @@
         <w:t xml:space="preserve"> </w:t>
       </w:r>
       <w:r>
-        <w:t xml:space="preserve">= 0.38 ± 0.61%, nor of the</w:t>
+        <w:t xml:space="preserve">= 0.42 ± 0.38%, nor of the</w:t>
       </w:r>
       <w:r>
         <w:t xml:space="preserve"> </w:t>
@@ -4613,7 +4212,7 @@
         <w:t xml:space="preserve">F</w:t>
       </w:r>
       <w:r>
-        <w:t xml:space="preserve">(2, 87) = 1.78,</w:t>
+        <w:t xml:space="preserve">(2, 73) = 3.67,</w:t>
       </w:r>
       <w:r>
         <w:t xml:space="preserve"> </w:t>
@@ -4629,7 +4228,7 @@
         <w:t xml:space="preserve"> </w:t>
       </w:r>
       <w:r>
-        <w:t xml:space="preserve">= .175,</w:t>
+        <w:t xml:space="preserve">= .030,</w:t>
       </w:r>
       <w:r>
         <w:t xml:space="preserve"> </w:t>
@@ -4657,7 +4256,7 @@
         <w:t xml:space="preserve"> </w:t>
       </w:r>
       <w:r>
-        <w:t xml:space="preserve">= .04, BF</w:t>
+        <w:t xml:space="preserve">= .09, BF</w:t>
       </w:r>
       <w:r>
         <w:rPr>
@@ -4669,7 +4268,7 @@
         <w:t xml:space="preserve"> </w:t>
       </w:r>
       <w:r>
-        <w:t xml:space="preserve">= 0.38 ± 0.61%.</w:t>
+        <w:t xml:space="preserve">= 0.42 ± 0.38%.</w:t>
       </w:r>
     </w:p>
     <w:bookmarkEnd w:id="54"/>

</xml_diff>

<commit_message>
minor changes in the wording
</commit_message>
<xml_diff>
--- a/acc&rat.docx
+++ b/acc&rat.docx
@@ -35,26 +35,6 @@
       </w:pPr>
       <w:r>
         <w:t xml:space="preserve">Accuracy</w:t>
-      </w:r>
-    </w:p>
-    <w:p>
-      <w:pPr>
-        <w:pStyle w:val="SourceCode"/>
-      </w:pPr>
-      <w:r>
-        <w:rPr>
-          <w:rStyle w:val="VerbatimChar"/>
-        </w:rPr>
-        <w:t xml:space="preserve">Coordinate system already present. Adding new coordinate system, which will</w:t>
-      </w:r>
-      <w:r>
-        <w:br/>
-      </w:r>
-      <w:r>
-        <w:rPr>
-          <w:rStyle w:val="VerbatimChar"/>
-        </w:rPr>
-        <w:t xml:space="preserve">replace the existing one.</w:t>
       </w:r>
     </w:p>
     <w:p>
@@ -194,7 +174,7 @@
         <w:t xml:space="preserve"> </w:t>
       </w:r>
       <w:r>
-        <w:t xml:space="preserve">= 0.17 ± 0.63%;</w:t>
+        <w:t xml:space="preserve">= 0.17 ± 0.97%;</w:t>
       </w:r>
       <w:r>
         <w:t xml:space="preserve"> </w:t>
@@ -276,7 +256,7 @@
         <w:t xml:space="preserve"> </w:t>
       </w:r>
       <w:r>
-        <w:t xml:space="preserve">= 0.18 ± 1.82%;</w:t>
+        <w:t xml:space="preserve">= 0.18 ± 1.39%;</w:t>
       </w:r>
       <w:r>
         <w:t xml:space="preserve"> </w:t>
@@ -358,7 +338,7 @@
         <w:t xml:space="preserve"> </w:t>
       </w:r>
       <w:r>
-        <w:t xml:space="preserve">= 0.17 ± 0.63%.</w:t>
+        <w:t xml:space="preserve">= 0.17 ± 0.97%.</w:t>
       </w:r>
     </w:p>
     <w:p>
@@ -490,7 +470,7 @@
         <w:t xml:space="preserve"> </w:t>
       </w:r>
       <w:r>
-        <w:t xml:space="preserve">= 1.16 ± 1.23%, but not of the</w:t>
+        <w:t xml:space="preserve">= 1.15 ± 1.07%, but not of the</w:t>
       </w:r>
       <w:r>
         <w:t xml:space="preserve"> </w:t>
@@ -572,7 +552,7 @@
         <w:t xml:space="preserve"> </w:t>
       </w:r>
       <w:r>
-        <w:t xml:space="preserve">= 0.25 ± 0.5%, nor of the</w:t>
+        <w:t xml:space="preserve">= 0.25 ± 0.52%, nor of the</w:t>
       </w:r>
       <w:r>
         <w:t xml:space="preserve"> </w:t>
@@ -657,7 +637,7 @@
         <w:t xml:space="preserve"> </w:t>
       </w:r>
       <w:r>
-        <w:t xml:space="preserve">= 0.25 ± 0.5%.</w:t>
+        <w:t xml:space="preserve">= 0.25 ± 0.52%.</w:t>
       </w:r>
     </w:p>
     <w:p>
@@ -811,7 +791,7 @@
         <w:t xml:space="preserve"> </w:t>
       </w:r>
       <w:r>
-        <w:t xml:space="preserve">= 0.09 ± 0.44%;</w:t>
+        <w:t xml:space="preserve">= 0.09 ± 0.47%;</w:t>
       </w:r>
       <w:r>
         <w:t xml:space="preserve"> </w:t>
@@ -893,7 +873,7 @@
         <w:t xml:space="preserve"> </w:t>
       </w:r>
       <w:r>
-        <w:t xml:space="preserve">= 0.24 ± 1.85%;</w:t>
+        <w:t xml:space="preserve">= 0.24 ± 1.29%;</w:t>
       </w:r>
       <w:r>
         <w:t xml:space="preserve"> </w:t>
@@ -975,7 +955,7 @@
         <w:t xml:space="preserve"> </w:t>
       </w:r>
       <w:r>
-        <w:t xml:space="preserve">= 0.12 ± 2.8%;</w:t>
+        <w:t xml:space="preserve">= 0.12 ± 1.36%;</w:t>
       </w:r>
       <w:r>
         <w:t xml:space="preserve"> </w:t>
@@ -1057,7 +1037,7 @@
         <w:t xml:space="preserve"> </w:t>
       </w:r>
       <w:r>
-        <w:t xml:space="preserve">= 0.09 ± 4.05%;</w:t>
+        <w:t xml:space="preserve">= 0.08 ± 3.29%;</w:t>
       </w:r>
       <w:r>
         <w:t xml:space="preserve"> </w:t>
@@ -1139,7 +1119,7 @@
         <w:t xml:space="preserve"> </w:t>
       </w:r>
       <w:r>
-        <w:t xml:space="preserve">= 0.15 ± 4.73%;</w:t>
+        <w:t xml:space="preserve">= 0.19 ± 10.17%;</w:t>
       </w:r>
       <w:r>
         <w:t xml:space="preserve"> </w:t>
@@ -1221,7 +1201,7 @@
         <w:t xml:space="preserve"> </w:t>
       </w:r>
       <w:r>
-        <w:t xml:space="preserve">= 0.09 ± 2.8%;</w:t>
+        <w:t xml:space="preserve">= 0.1 ± 2.79%;</w:t>
       </w:r>
       <w:r>
         <w:t xml:space="preserve"> </w:t>
@@ -1303,7 +1283,7 @@
         <w:t xml:space="preserve"> </w:t>
       </w:r>
       <w:r>
-        <w:t xml:space="preserve">= 0.13 ± 8.58%.</w:t>
+        <w:t xml:space="preserve">= 0.12 ± 7.27%.</w:t>
       </w:r>
     </w:p>
     <w:p>
@@ -1448,7 +1428,7 @@
         <w:t xml:space="preserve"> </w:t>
       </w:r>
       <w:r>
-        <w:t xml:space="preserve">= 54095.09 ± 1.21%. The rest of the main effects and interactions were not significant:</w:t>
+        <w:t xml:space="preserve">= 54015.23 ± 1.51%. The rest of the main effects and interactions were not significant:</w:t>
       </w:r>
       <w:r>
         <w:t xml:space="preserve"> </w:t>
@@ -1533,7 +1513,7 @@
         <w:t xml:space="preserve"> </w:t>
       </w:r>
       <w:r>
-        <w:t xml:space="preserve">= 0.29 ± 3.34%; ;</w:t>
+        <w:t xml:space="preserve">= 0.28 ± 3.28%; ;</w:t>
       </w:r>
       <w:r>
         <w:t xml:space="preserve"> </w:t>
@@ -1615,7 +1595,7 @@
         <w:t xml:space="preserve"> </w:t>
       </w:r>
       <w:r>
-        <w:t xml:space="preserve">= 0.11 ± 1.3%;</w:t>
+        <w:t xml:space="preserve">= 0.12 ± 1.14%;</w:t>
       </w:r>
       <w:r>
         <w:t xml:space="preserve"> </w:t>
@@ -1697,7 +1677,7 @@
         <w:t xml:space="preserve"> </w:t>
       </w:r>
       <w:r>
-        <w:t xml:space="preserve">= 0.57 ± 6.4%;</w:t>
+        <w:t xml:space="preserve">= 0.49 ± 6.43%;</w:t>
       </w:r>
       <w:r>
         <w:t xml:space="preserve"> </w:t>
@@ -1779,7 +1759,7 @@
         <w:t xml:space="preserve"> </w:t>
       </w:r>
       <w:r>
-        <w:t xml:space="preserve">= 0.41 ± 9.82%;</w:t>
+        <w:t xml:space="preserve">= 0.4 ± 5.17%;</w:t>
       </w:r>
       <w:r>
         <w:t xml:space="preserve"> </w:t>
@@ -1861,7 +1841,7 @@
         <w:t xml:space="preserve"> </w:t>
       </w:r>
       <w:r>
-        <w:t xml:space="preserve">= 0.08 ± 7.83%;</w:t>
+        <w:t xml:space="preserve">= 0.08 ± 7.56%;</w:t>
       </w:r>
       <w:r>
         <w:t xml:space="preserve"> </w:t>
@@ -1943,7 +1923,7 @@
         <w:t xml:space="preserve"> </w:t>
       </w:r>
       <w:r>
-        <w:t xml:space="preserve">= 0.16 ± 17.92%</w:t>
+        <w:t xml:space="preserve">= 0.17 ± 28.86%</w:t>
       </w:r>
     </w:p>
     <w:bookmarkStart w:id="32" w:name="group-low"/>
@@ -2042,7 +2022,7 @@
         <w:t xml:space="preserve"> </w:t>
       </w:r>
       <w:r>
-        <w:t xml:space="preserve">= 1.34 ± 3.2%, nor of</w:t>
+        <w:t xml:space="preserve">= 1.28 ± 0.89%, nor of</w:t>
       </w:r>
       <w:r>
         <w:t xml:space="preserve"> </w:t>
@@ -2124,7 +2104,7 @@
         <w:t xml:space="preserve"> </w:t>
       </w:r>
       <w:r>
-        <w:t xml:space="preserve">= 0.2 ± 0.71% and no interaction, , BF</w:t>
+        <w:t xml:space="preserve">= 0.2 ± 1.28% and no interaction, , BF</w:t>
       </w:r>
       <w:r>
         <w:rPr>
@@ -2136,7 +2116,7 @@
         <w:t xml:space="preserve"> </w:t>
       </w:r>
       <w:r>
-        <w:t xml:space="preserve">= 0.26 ± 4.15%.</w:t>
+        <w:t xml:space="preserve">= 0.27 ± 10.68%.</w:t>
       </w:r>
     </w:p>
     <w:bookmarkEnd w:id="32"/>
@@ -2236,7 +2216,7 @@
         <w:t xml:space="preserve"> </w:t>
       </w:r>
       <w:r>
-        <w:t xml:space="preserve">= 1.73 ± 19.16%,</w:t>
+        <w:t xml:space="preserve">= 1.44 ± 3.17%,</w:t>
       </w:r>
       <w:r>
         <w:t xml:space="preserve"> </w:t>
@@ -2318,7 +2298,7 @@
         <w:t xml:space="preserve"> </w:t>
       </w:r>
       <w:r>
-        <w:t xml:space="preserve">= 0.23 ± 5.29%, and no interaction</w:t>
+        <w:t xml:space="preserve">= 0.22 ± 1.38%, and no interaction</w:t>
       </w:r>
       <w:r>
         <w:t xml:space="preserve"> </w:t>
@@ -2343,7 +2323,7 @@
         <w:t xml:space="preserve"> </w:t>
       </w:r>
       <w:r>
-        <w:t xml:space="preserve">= 0.37 ± 4.15%).</w:t>
+        <w:t xml:space="preserve">= 0.36 ± 2.84%).</w:t>
       </w:r>
     </w:p>
     <w:bookmarkEnd w:id="33"/>
@@ -2443,7 +2423,7 @@
         <w:t xml:space="preserve"> </w:t>
       </w:r>
       <w:r>
-        <w:t xml:space="preserve">= 23246.35 ± 1.24%, and an effect of the</w:t>
+        <w:t xml:space="preserve">= 22920.71 ± 1.57%, and an effect of the</w:t>
       </w:r>
       <w:r>
         <w:t xml:space="preserve"> </w:t>
@@ -2525,7 +2505,7 @@
         <w:t xml:space="preserve"> </w:t>
       </w:r>
       <w:r>
-        <w:t xml:space="preserve">= 0.98 ± 23.27%, but no main effect of</w:t>
+        <w:t xml:space="preserve">= 0.89 ± 3.25%, but no main effect of</w:t>
       </w:r>
       <w:r>
         <w:t xml:space="preserve"> </w:t>
@@ -2607,7 +2587,7 @@
         <w:t xml:space="preserve"> </w:t>
       </w:r>
       <w:r>
-        <w:t xml:space="preserve">= 0.22 ± 0.89%. The main effect of predictiveness was significant in both the congruent,</w:t>
+        <w:t xml:space="preserve">= 0.23 ± 1%. The main effect of predictiveness was significant in both the congruent,</w:t>
       </w:r>
       <w:r>
         <w:t xml:space="preserve"> </w:t>
@@ -2806,26 +2786,6 @@
       </w:pPr>
       <w:r>
         <w:t xml:space="preserve">Accuracy</w:t>
-      </w:r>
-    </w:p>
-    <w:p>
-      <w:pPr>
-        <w:pStyle w:val="SourceCode"/>
-      </w:pPr>
-      <w:r>
-        <w:rPr>
-          <w:rStyle w:val="VerbatimChar"/>
-        </w:rPr>
-        <w:t xml:space="preserve">Coordinate system already present. Adding new coordinate system, which will</w:t>
-      </w:r>
-      <w:r>
-        <w:br/>
-      </w:r>
-      <w:r>
-        <w:rPr>
-          <w:rStyle w:val="VerbatimChar"/>
-        </w:rPr>
-        <w:t xml:space="preserve">replace the existing one.</w:t>
       </w:r>
     </w:p>
     <w:p>
@@ -2880,7 +2840,7 @@
         <w:pStyle w:val="BodyText"/>
       </w:pPr>
       <w:r>
-        <w:t xml:space="preserve">There were no differences due to the main effect of</w:t>
+        <w:t xml:space="preserve">There were no significant differences,</w:t>
       </w:r>
       <w:r>
         <w:t xml:space="preserve"> </w:t>
@@ -2893,7 +2853,7 @@
         <w:t xml:space="preserve">group</w:t>
       </w:r>
       <w:r>
-        <w:t xml:space="preserve">,</w:t>
+        <w:t xml:space="preserve">:</w:t>
       </w:r>
       <w:r>
         <w:t xml:space="preserve"> </w:t>
@@ -2962,7 +2922,7 @@
         <w:t xml:space="preserve"> </w:t>
       </w:r>
       <w:r>
-        <w:t xml:space="preserve">= 0.27 ± 1.59%. However, there was a significant main effect of</w:t>
+        <w:t xml:space="preserve">= 0.26 ± 1%;</w:t>
       </w:r>
       <w:r>
         <w:t xml:space="preserve"> </w:t>
@@ -2975,7 +2935,7 @@
         <w:t xml:space="preserve">predictiveness</w:t>
       </w:r>
       <w:r>
-        <w:t xml:space="preserve">,</w:t>
+        <w:t xml:space="preserve">:</w:t>
       </w:r>
       <w:r>
         <w:t xml:space="preserve"> </w:t>
@@ -3044,7 +3004,7 @@
         <w:t xml:space="preserve"> </w:t>
       </w:r>
       <w:r>
-        <w:t xml:space="preserve">= 0.4 ± 0.76% and of the interaction</w:t>
+        <w:t xml:space="preserve">= 0.43 ± 6.36%;</w:t>
       </w:r>
       <w:r>
         <w:t xml:space="preserve"> </w:t>
@@ -3126,95 +3086,7 @@
         <w:t xml:space="preserve"> </w:t>
       </w:r>
       <w:r>
-        <w:t xml:space="preserve">= 0.76 ± 3.64%. The simple main effects analysis found a significant effect of predictiveness in the Certain group,</w:t>
-      </w:r>
-      <w:r>
-        <w:t xml:space="preserve"> </w:t>
-      </w:r>
-      <w:r>
-        <w:rPr>
-          <w:iCs/>
-          <w:i/>
-        </w:rPr>
-        <w:t xml:space="preserve">F</w:t>
-      </w:r>
-      <w:r>
-        <w:t xml:space="preserve"> </w:t>
-      </w:r>
-      <w:r>
-        <w:t xml:space="preserve">(1, 48) = 7.810,</w:t>
-      </w:r>
-      <w:r>
-        <w:t xml:space="preserve"> </w:t>
-      </w:r>
-      <w:r>
-        <w:rPr>
-          <w:iCs/>
-          <w:i/>
-        </w:rPr>
-        <w:t xml:space="preserve">p</w:t>
-      </w:r>
-      <w:r>
-        <w:t xml:space="preserve"> </w:t>
-      </w:r>
-      <w:r>
-        <w:t xml:space="preserve">= .014,</w:t>
-      </w:r>
-      <w:r>
-        <w:t xml:space="preserve"> </w:t>
-      </w:r>
-      <w:r>
-        <w:t xml:space="preserve">$\\eta^2_p$</w:t>
-      </w:r>
-      <w:r>
-        <w:t xml:space="preserve"> </w:t>
-      </w:r>
-      <w:r>
-        <w:t xml:space="preserve">= .14, but not on the Uncertain group,</w:t>
-      </w:r>
-      <w:r>
-        <w:t xml:space="preserve"> </w:t>
-      </w:r>
-      <w:r>
-        <w:rPr>
-          <w:iCs/>
-          <w:i/>
-        </w:rPr>
-        <w:t xml:space="preserve">F</w:t>
-      </w:r>
-      <w:r>
-        <w:t xml:space="preserve"> </w:t>
-      </w:r>
-      <w:r>
-        <w:t xml:space="preserve">(1, 48) = .459,</w:t>
-      </w:r>
-      <w:r>
-        <w:t xml:space="preserve"> </w:t>
-      </w:r>
-      <w:r>
-        <w:rPr>
-          <w:iCs/>
-          <w:i/>
-        </w:rPr>
-        <w:t xml:space="preserve">p</w:t>
-      </w:r>
-      <w:r>
-        <w:t xml:space="preserve"> </w:t>
-      </w:r>
-      <w:r>
-        <w:t xml:space="preserve">= 1,</w:t>
-      </w:r>
-      <w:r>
-        <w:t xml:space="preserve"> </w:t>
-      </w:r>
-      <w:r>
-        <w:t xml:space="preserve">$\\eta^2_p$</w:t>
-      </w:r>
-      <w:r>
-        <w:t xml:space="preserve"> </w:t>
-      </w:r>
-      <w:r>
-        <w:t xml:space="preserve">= .009.</w:t>
+        <w:t xml:space="preserve">= 0.76 ± 4.17%.</w:t>
       </w:r>
     </w:p>
     <w:bookmarkEnd w:id="41"/>
@@ -3241,7 +3113,7 @@
               <a:graphicData uri="http://schemas.openxmlformats.org/drawingml/2006/picture">
                 <pic:pic>
                   <pic:nvPicPr>
-                    <pic:cNvPr descr="acc-rat_files/figure-docx/unnamed-chunk-28-1.png" id="44" name="Picture"/>
+                    <pic:cNvPr descr="acc-rat_files/figure-docx/unnamed-chunk-27-1.png" id="44" name="Picture"/>
                     <pic:cNvPicPr>
                       <a:picLocks noChangeArrowheads="1" noChangeAspect="1"/>
                     </pic:cNvPicPr>
@@ -3279,7 +3151,7 @@
         <w:pStyle w:val="BodyText"/>
       </w:pPr>
       <w:r>
-        <w:t xml:space="preserve">In this first test, there was no significant effect of the</w:t>
+        <w:t xml:space="preserve">There weas no significant effect of the</w:t>
       </w:r>
       <w:r>
         <w:t xml:space="preserve"> </w:t>
@@ -3361,7 +3233,7 @@
         <w:t xml:space="preserve"> </w:t>
       </w:r>
       <w:r>
-        <w:t xml:space="preserve">= 0.44 ± 0.54%, the</w:t>
+        <w:t xml:space="preserve">= 0.44 ± 0.54%, nor</w:t>
       </w:r>
       <w:r>
         <w:t xml:space="preserve"> </w:t>
@@ -3443,7 +3315,7 @@
         <w:t xml:space="preserve"> </w:t>
       </w:r>
       <w:r>
-        <w:t xml:space="preserve">= 0.82 ± 1.08%, nor of the</w:t>
+        <w:t xml:space="preserve">= 0.81 ± 0.94%, neither of the</w:t>
       </w:r>
       <w:r>
         <w:t xml:space="preserve"> </w:t>
@@ -3528,7 +3400,7 @@
         <w:t xml:space="preserve"> </w:t>
       </w:r>
       <w:r>
-        <w:t xml:space="preserve">= 0.44 ± 0.54%.</w:t>
+        <w:t xml:space="preserve">= 0.44 ± 0.54%. It is worth mentioning that the effect of predictiveness is very close to significance and that the bayesian evidence is anecdotal.</w:t>
       </w:r>
     </w:p>
     <w:bookmarkEnd w:id="45"/>
@@ -3549,26 +3421,6 @@
       </w:pPr>
       <w:r>
         <w:t xml:space="preserve">Accuracy</w:t>
-      </w:r>
-    </w:p>
-    <w:p>
-      <w:pPr>
-        <w:pStyle w:val="SourceCode"/>
-      </w:pPr>
-      <w:r>
-        <w:rPr>
-          <w:rStyle w:val="VerbatimChar"/>
-        </w:rPr>
-        <w:t xml:space="preserve">Coordinate system already present. Adding new coordinate system, which will</w:t>
-      </w:r>
-      <w:r>
-        <w:br/>
-      </w:r>
-      <w:r>
-        <w:rPr>
-          <w:rStyle w:val="VerbatimChar"/>
-        </w:rPr>
-        <w:t xml:space="preserve">replace the existing one.</w:t>
       </w:r>
     </w:p>
     <w:p>
@@ -3585,7 +3437,7 @@
               <a:graphicData uri="http://schemas.openxmlformats.org/drawingml/2006/picture">
                 <pic:pic>
                   <pic:nvPicPr>
-                    <pic:cNvPr descr="acc-rat_files/figure-docx/unnamed-chunk-34-1.png" id="49" name="Picture"/>
+                    <pic:cNvPr descr="acc-rat_files/figure-docx/unnamed-chunk-33-1.png" id="49" name="Picture"/>
                     <pic:cNvPicPr>
                       <a:picLocks noChangeArrowheads="1" noChangeAspect="1"/>
                     </pic:cNvPicPr>
@@ -3705,7 +3557,7 @@
         <w:t xml:space="preserve"> </w:t>
       </w:r>
       <w:r>
-        <w:t xml:space="preserve">= 36.3 ± 4.75%, and a significant main effect of</w:t>
+        <w:t xml:space="preserve">= 34.95 ± 3.07%, and a significant main effect of</w:t>
       </w:r>
       <w:r>
         <w:t xml:space="preserve"> </w:t>
@@ -3787,7 +3639,7 @@
         <w:t xml:space="preserve"> </w:t>
       </w:r>
       <w:r>
-        <w:t xml:space="preserve">= 6.21 ± 0.69%, but not of the</w:t>
+        <w:t xml:space="preserve">= 6.22 ± 0.62%, but not of the</w:t>
       </w:r>
       <w:r>
         <w:t xml:space="preserve"> </w:t>
@@ -3872,7 +3724,7 @@
         <w:t xml:space="preserve"> </w:t>
       </w:r>
       <w:r>
-        <w:t xml:space="preserve">= 6.21 ± 0.69%. Bonferroni corrected post-hoc comparisons on the factor of group showed that group Uncertain differed significantly from the average of the Certain groups,</w:t>
+        <w:t xml:space="preserve">= 6.22 ± 0.62%. Bonferroni corrected post-hoc comparisons on the factor of group showed that group Uncertain differed significantly from the average of the Certain groups,</w:t>
       </w:r>
       <w:r>
         <w:t xml:space="preserve"> </w:t>
@@ -3885,7 +3737,7 @@
         <w:t xml:space="preserve">t</w:t>
       </w:r>
       <w:r>
-        <w:t xml:space="preserve">(87) = 2.689,</w:t>
+        <w:t xml:space="preserve">(73) = 3.269,</w:t>
       </w:r>
       <w:r>
         <w:t xml:space="preserve"> </w:t>
@@ -3901,7 +3753,7 @@
         <w:t xml:space="preserve"> </w:t>
       </w:r>
       <w:r>
-        <w:t xml:space="preserve">= .009, BF</w:t>
+        <w:t xml:space="preserve">= .002, BF</w:t>
       </w:r>
       <w:r>
         <w:rPr>
@@ -3926,7 +3778,7 @@
         <w:t xml:space="preserve">t</w:t>
       </w:r>
       <w:r>
-        <w:t xml:space="preserve">(87) = 0.267,</w:t>
+        <w:t xml:space="preserve">(73) = 0.097,</w:t>
       </w:r>
       <w:r>
         <w:t xml:space="preserve"> </w:t>
@@ -3981,7 +3833,7 @@
               <a:graphicData uri="http://schemas.openxmlformats.org/drawingml/2006/picture">
                 <pic:pic>
                   <pic:nvPicPr>
-                    <pic:cNvPr descr="acc-rat_files/figure-docx/unnamed-chunk-38-1.png" id="53" name="Picture"/>
+                    <pic:cNvPr descr="acc-rat_files/figure-docx/unnamed-chunk-37-1.png" id="53" name="Picture"/>
                     <pic:cNvPicPr>
                       <a:picLocks noChangeArrowheads="1" noChangeAspect="1"/>
                     </pic:cNvPicPr>
@@ -4101,20 +3953,23 @@
         <w:t xml:space="preserve"> </w:t>
       </w:r>
       <w:r>
-        <w:t xml:space="preserve">= 33.25 ± 3.35%, but no significant effect of the</w:t>
-      </w:r>
-      <w:r>
-        <w:t xml:space="preserve"> </w:t>
-      </w:r>
-      <w:r>
-        <w:rPr>
-          <w:iCs/>
-          <w:i/>
-        </w:rPr>
-        <w:t xml:space="preserve">group</w:t>
-      </w:r>
-      <w:r>
-        <w:t xml:space="preserve">,</w:t>
+        <w:t xml:space="preserve">= 33.42 ± 3.63%, and of the</w:t>
+      </w:r>
+      <w:r>
+        <w:t xml:space="preserve"> </w:t>
+      </w:r>
+      <w:r>
+        <w:rPr>
+          <w:iCs/>
+          <w:i/>
+        </w:rPr>
+        <w:t xml:space="preserve">group x predictiveness</w:t>
+      </w:r>
+      <w:r>
+        <w:t xml:space="preserve"> </w:t>
+      </w:r>
+      <w:r>
+        <w:t xml:space="preserve">interaction,</w:t>
       </w:r>
       <w:r>
         <w:t xml:space="preserve"> </w:t>
@@ -4127,7 +3982,7 @@
         <w:t xml:space="preserve">F</w:t>
       </w:r>
       <w:r>
-        <w:t xml:space="preserve">(2, 73) = 0.95,</w:t>
+        <w:t xml:space="preserve">(2, 73) = 3.67,</w:t>
       </w:r>
       <w:r>
         <w:t xml:space="preserve"> </w:t>
@@ -4143,7 +3998,7 @@
         <w:t xml:space="preserve"> </w:t>
       </w:r>
       <w:r>
-        <w:t xml:space="preserve">= .392,</w:t>
+        <w:t xml:space="preserve">= .030,</w:t>
       </w:r>
       <w:r>
         <w:t xml:space="preserve"> </w:t>
@@ -4171,7 +4026,7 @@
         <w:t xml:space="preserve"> </w:t>
       </w:r>
       <w:r>
-        <w:t xml:space="preserve">= .03, BF</w:t>
+        <w:t xml:space="preserve">= .09, BF</w:t>
       </w:r>
       <w:r>
         <w:rPr>
@@ -4183,23 +4038,20 @@
         <w:t xml:space="preserve"> </w:t>
       </w:r>
       <w:r>
-        <w:t xml:space="preserve">= 0.42 ± 0.38%, nor of the</w:t>
-      </w:r>
-      <w:r>
-        <w:t xml:space="preserve"> </w:t>
-      </w:r>
-      <w:r>
-        <w:rPr>
-          <w:iCs/>
-          <w:i/>
-        </w:rPr>
-        <w:t xml:space="preserve">group x predictiveness</w:t>
-      </w:r>
-      <w:r>
-        <w:t xml:space="preserve"> </w:t>
-      </w:r>
-      <w:r>
-        <w:t xml:space="preserve">interaction,</w:t>
+        <w:t xml:space="preserve">= 0.42 ± 0.38%, but no significant effect of the</w:t>
+      </w:r>
+      <w:r>
+        <w:t xml:space="preserve"> </w:t>
+      </w:r>
+      <w:r>
+        <w:rPr>
+          <w:iCs/>
+          <w:i/>
+        </w:rPr>
+        <w:t xml:space="preserve">group</w:t>
+      </w:r>
+      <w:r>
+        <w:t xml:space="preserve">,</w:t>
       </w:r>
       <w:r>
         <w:t xml:space="preserve"> </w:t>
@@ -4212,7 +4064,7 @@
         <w:t xml:space="preserve">F</w:t>
       </w:r>
       <w:r>
-        <w:t xml:space="preserve">(2, 73) = 3.67,</w:t>
+        <w:t xml:space="preserve">(2, 73) = 0.95,</w:t>
       </w:r>
       <w:r>
         <w:t xml:space="preserve"> </w:t>
@@ -4228,7 +4080,7 @@
         <w:t xml:space="preserve"> </w:t>
       </w:r>
       <w:r>
-        <w:t xml:space="preserve">= .030,</w:t>
+        <w:t xml:space="preserve">= .392,</w:t>
       </w:r>
       <w:r>
         <w:t xml:space="preserve"> </w:t>
@@ -4256,7 +4108,7 @@
         <w:t xml:space="preserve"> </w:t>
       </w:r>
       <w:r>
-        <w:t xml:space="preserve">= .09, BF</w:t>
+        <w:t xml:space="preserve">= .03, BF</w:t>
       </w:r>
       <w:r>
         <w:rPr>
@@ -4268,7 +4120,152 @@
         <w:t xml:space="preserve"> </w:t>
       </w:r>
       <w:r>
-        <w:t xml:space="preserve">= 0.42 ± 0.38%.</w:t>
+        <w:t xml:space="preserve">= 0.42 ± 0.38%. A simple main effects analysis showed a significant effect of</w:t>
+      </w:r>
+      <w:r>
+        <w:t xml:space="preserve"> </w:t>
+      </w:r>
+      <w:r>
+        <w:rPr>
+          <w:iCs/>
+          <w:i/>
+        </w:rPr>
+        <w:t xml:space="preserve">predictiveness</w:t>
+      </w:r>
+      <w:r>
+        <w:t xml:space="preserve"> </w:t>
+      </w:r>
+      <w:r>
+        <w:t xml:space="preserve">on the Certain Long group,</w:t>
+      </w:r>
+      <w:r>
+        <w:t xml:space="preserve"> </w:t>
+      </w:r>
+      <w:r>
+        <w:rPr>
+          <w:iCs/>
+          <w:i/>
+        </w:rPr>
+        <w:t xml:space="preserve">F</w:t>
+      </w:r>
+      <w:r>
+        <w:t xml:space="preserve">(1, 21) = 8.528,</w:t>
+      </w:r>
+      <w:r>
+        <w:t xml:space="preserve"> </w:t>
+      </w:r>
+      <w:r>
+        <w:rPr>
+          <w:iCs/>
+          <w:i/>
+        </w:rPr>
+        <w:t xml:space="preserve">p</w:t>
+      </w:r>
+      <w:r>
+        <w:t xml:space="preserve"> </w:t>
+      </w:r>
+      <w:r>
+        <w:t xml:space="preserve">= .024,</w:t>
+      </w:r>
+      <w:r>
+        <w:t xml:space="preserve"> </w:t>
+      </w:r>
+      <w:r>
+        <w:t xml:space="preserve">$\\eta^2_p$</w:t>
+      </w:r>
+      <w:r>
+        <w:t xml:space="preserve"> </w:t>
+      </w:r>
+      <w:r>
+        <w:t xml:space="preserve">= .289, and on the Certain Short group,</w:t>
+      </w:r>
+      <w:r>
+        <w:t xml:space="preserve"> </w:t>
+      </w:r>
+      <w:r>
+        <w:rPr>
+          <w:iCs/>
+          <w:i/>
+        </w:rPr>
+        <w:t xml:space="preserve">F</w:t>
+      </w:r>
+      <w:r>
+        <w:t xml:space="preserve"> </w:t>
+      </w:r>
+      <w:r>
+        <w:t xml:space="preserve">(1, 23) = 11.170,</w:t>
+      </w:r>
+      <w:r>
+        <w:t xml:space="preserve"> </w:t>
+      </w:r>
+      <w:r>
+        <w:rPr>
+          <w:iCs/>
+          <w:i/>
+        </w:rPr>
+        <w:t xml:space="preserve">p</w:t>
+      </w:r>
+      <w:r>
+        <w:t xml:space="preserve"> </w:t>
+      </w:r>
+      <w:r>
+        <w:t xml:space="preserve">= .009,</w:t>
+      </w:r>
+      <w:r>
+        <w:t xml:space="preserve"> </w:t>
+      </w:r>
+      <w:r>
+        <w:t xml:space="preserve">$\\eta^2_p$</w:t>
+      </w:r>
+      <w:r>
+        <w:t xml:space="preserve"> </w:t>
+      </w:r>
+      <w:r>
+        <w:t xml:space="preserve">= .327, but not on the Uncertain group,</w:t>
+      </w:r>
+      <w:r>
+        <w:t xml:space="preserve"> </w:t>
+      </w:r>
+      <w:r>
+        <w:rPr>
+          <w:iCs/>
+          <w:i/>
+        </w:rPr>
+        <w:t xml:space="preserve">F</w:t>
+      </w:r>
+      <w:r>
+        <w:t xml:space="preserve"> </w:t>
+      </w:r>
+      <w:r>
+        <w:t xml:space="preserve">(1, 29) = 0.068,</w:t>
+      </w:r>
+      <w:r>
+        <w:t xml:space="preserve"> </w:t>
+      </w:r>
+      <w:r>
+        <w:rPr>
+          <w:iCs/>
+          <w:i/>
+        </w:rPr>
+        <w:t xml:space="preserve">p</w:t>
+      </w:r>
+      <w:r>
+        <w:t xml:space="preserve"> </w:t>
+      </w:r>
+      <w:r>
+        <w:t xml:space="preserve">= 1,</w:t>
+      </w:r>
+      <w:r>
+        <w:t xml:space="preserve"> </w:t>
+      </w:r>
+      <w:r>
+        <w:t xml:space="preserve">$\\eta^2_p$</w:t>
+      </w:r>
+      <w:r>
+        <w:t xml:space="preserve"> </w:t>
+      </w:r>
+      <w:r>
+        <w:t xml:space="preserve">= .002.</w:t>
       </w:r>
     </w:p>
     <w:bookmarkEnd w:id="54"/>

</xml_diff>